<commit_message>
dodat cep i cep tests
</commit_message>
<xml_diff>
--- a/Sistem za preporuku sadnje biljaka.docx
+++ b/Sistem za preporuku sadnje biljaka.docx
@@ -4478,6 +4478,7 @@
         </w:numPr>
         <w:rPr>
           <w:rFonts w:cstheme="minorHAnsi"/>
+          <w:color w:val="FF0000"/>
         </w:rPr>
       </w:pPr>
       <w:r>
@@ -4485,6 +4486,7 @@
           <w:rFonts w:cstheme="minorHAnsi"/>
           <w:b/>
           <w:bCs/>
+          <w:color w:val="FF0000"/>
         </w:rPr>
         <w:t>Pravilo o alarmu za sušu</w:t>
       </w:r>
@@ -4493,6 +4495,7 @@
           <w:rFonts w:cstheme="minorHAnsi"/>
           <w:b/>
           <w:bCs/>
+          <w:color w:val="FF0000"/>
         </w:rPr>
         <w:t>*</w:t>
       </w:r>
@@ -4501,6 +4504,7 @@
           <w:rFonts w:cstheme="minorHAnsi"/>
           <w:b/>
           <w:bCs/>
+          <w:color w:val="FF0000"/>
         </w:rPr>
         <w:t>:</w:t>
       </w:r>
@@ -4657,15 +4661,7 @@
           <w:color w:val="0D0D0D"/>
           <w:shd w:val="clear" w:color="auto" w:fill="FFFFFF"/>
         </w:rPr>
-        <w:t xml:space="preserve">Ako </w:t>
-      </w:r>
-      <w:r>
-        <w:rPr>
-          <w:rFonts w:cstheme="minorHAnsi"/>
-          <w:color w:val="0D0D0D"/>
-          <w:shd w:val="clear" w:color="auto" w:fill="FFFFFF"/>
-        </w:rPr>
-        <w:t>je istovremeno primećeno povećanje broja štetočina tokom tog perioda, generiši događaj koji označava moguću disbalans u ekosistemu.</w:t>
+        <w:t>Ako je istovremeno primećeno povećanje broja štetočina tokom tog perioda, generiši događaj koji označava moguću disbalans u ekosistemu.</w:t>
       </w:r>
     </w:p>
     <w:p>
@@ -8736,6 +8732,7 @@
   <w:style w:type="character" w:default="1" w:styleId="DefaultParagraphFont">
     <w:name w:val="Default Paragraph Font"/>
     <w:uiPriority w:val="1"/>
+    <w:semiHidden/>
     <w:unhideWhenUsed/>
   </w:style>
   <w:style w:type="table" w:default="1" w:styleId="TableNormal">

</xml_diff>